<commit_message>
Implemented modalities, factors and sim functionalities so agent decides whether to test aswell
</commit_message>
<xml_diff>
--- a/ToDemonstrate.docx
+++ b/ToDemonstrate.docx
@@ -155,7 +155,7 @@
           <w:bCs/>
           <w:lang w:val="en-US"/>
         </w:rPr>
-        <w:t>Model</w:t>
+        <w:t>Likelihood and transition dynamics can be</w:t>
       </w:r>
       <w:r>
         <w:rPr>
@@ -165,291 +165,291 @@
         </w:rPr>
         <w:t xml:space="preserve"> </w:t>
       </w:r>
+      <w:proofErr w:type="gramStart"/>
       <w:r>
         <w:rPr>
           <w:b/>
           <w:bCs/>
           <w:lang w:val="en-US"/>
         </w:rPr>
-        <w:t xml:space="preserve">structure </w:t>
-      </w:r>
-      <w:r>
+        <w:t>learned</w:t>
+      </w:r>
+      <w:proofErr w:type="gramEnd"/>
+    </w:p>
+    <w:p>
+      <w:pPr>
+        <w:rPr>
+          <w:i/>
+          <w:iCs/>
+          <w:lang w:val="en-US"/>
+        </w:rPr>
+      </w:pPr>
+      <w:r>
+        <w:rPr>
+          <w:i/>
+          <w:iCs/>
+          <w:lang w:val="en-US"/>
+        </w:rPr>
+        <w:t>Learn parameters of matrices.</w:t>
+      </w:r>
+      <w:r>
+        <w:rPr>
+          <w:i/>
+          <w:iCs/>
+          <w:lang w:val="en-US"/>
+        </w:rPr>
+        <w:t xml:space="preserve"> Necessitates that the matrices are prespecified.</w:t>
+      </w:r>
+      <w:r>
+        <w:rPr>
+          <w:i/>
+          <w:iCs/>
+          <w:lang w:val="en-US"/>
+        </w:rPr>
+        <w:t xml:space="preserve"> </w:t>
+      </w:r>
+      <w:proofErr w:type="gramStart"/>
+      <w:r>
+        <w:rPr>
+          <w:i/>
+          <w:iCs/>
+          <w:lang w:val="en-US"/>
+        </w:rPr>
+        <w:t>Deep-learning</w:t>
+      </w:r>
+      <w:proofErr w:type="gramEnd"/>
+      <w:r>
+        <w:rPr>
+          <w:i/>
+          <w:iCs/>
+          <w:lang w:val="en-US"/>
+        </w:rPr>
+        <w:t xml:space="preserve"> can also be used</w:t>
+      </w:r>
+      <w:r>
+        <w:rPr>
+          <w:i/>
+          <w:iCs/>
+          <w:lang w:val="en-US"/>
+        </w:rPr>
+        <w:t xml:space="preserve">. </w:t>
+      </w:r>
+    </w:p>
+    <w:p>
+      <w:pPr>
+        <w:rPr>
+          <w:i/>
+          <w:iCs/>
+          <w:lang w:val="en-US"/>
+        </w:rPr>
+      </w:pPr>
+    </w:p>
+    <w:p>
+      <w:pPr>
+        <w:pStyle w:val="Heading3"/>
         <w:rPr>
           <w:b/>
           <w:bCs/>
           <w:lang w:val="en-US"/>
         </w:rPr>
-        <w:t xml:space="preserve">can be </w:t>
-      </w:r>
-      <w:proofErr w:type="gramStart"/>
+      </w:pPr>
       <w:r>
         <w:rPr>
           <w:b/>
           <w:bCs/>
           <w:lang w:val="en-US"/>
         </w:rPr>
-        <w:t>learned</w:t>
-      </w:r>
-      <w:proofErr w:type="gramEnd"/>
-    </w:p>
-    <w:p>
-      <w:pPr>
-        <w:rPr>
-          <w:i/>
-          <w:iCs/>
-          <w:lang w:val="en-US"/>
-        </w:rPr>
-      </w:pPr>
-      <w:r>
-        <w:rPr>
-          <w:i/>
-          <w:iCs/>
-          <w:lang w:val="en-US"/>
-        </w:rPr>
-        <w:t xml:space="preserve">Learn parameters of matrices. </w:t>
+        <w:t xml:space="preserve">Infinite treatment and testing actions can be balanced through </w:t>
       </w:r>
       <w:proofErr w:type="gramStart"/>
       <w:r>
-        <w:rPr>
-          <w:i/>
-          <w:iCs/>
-          <w:lang w:val="en-US"/>
-        </w:rPr>
-        <w:t>Deep-learning</w:t>
-      </w:r>
-      <w:proofErr w:type="gramEnd"/>
-      <w:r>
-        <w:rPr>
-          <w:i/>
-          <w:iCs/>
-          <w:lang w:val="en-US"/>
-        </w:rPr>
-        <w:t xml:space="preserve"> can also be used</w:t>
-      </w:r>
-      <w:r>
-        <w:rPr>
-          <w:i/>
-          <w:iCs/>
-          <w:lang w:val="en-US"/>
-        </w:rPr>
-        <w:t xml:space="preserve"> </w:t>
-      </w:r>
-    </w:p>
-    <w:p>
-      <w:pPr>
-        <w:rPr>
-          <w:i/>
-          <w:iCs/>
-          <w:lang w:val="en-US"/>
-        </w:rPr>
-      </w:pPr>
-    </w:p>
-    <w:p>
-      <w:pPr>
-        <w:pStyle w:val="Heading3"/>
         <w:rPr>
           <w:b/>
           <w:bCs/>
           <w:lang w:val="en-US"/>
         </w:rPr>
-      </w:pPr>
-      <w:r>
+        <w:t>FEP</w:t>
+      </w:r>
+      <w:proofErr w:type="gramEnd"/>
+    </w:p>
+    <w:p>
+      <w:pPr>
+        <w:rPr>
+          <w:i/>
+          <w:iCs/>
+          <w:lang w:val="en-US"/>
+        </w:rPr>
+      </w:pPr>
+      <w:r>
+        <w:rPr>
+          <w:i/>
+          <w:iCs/>
+          <w:lang w:val="en-US"/>
+        </w:rPr>
+        <w:t xml:space="preserve">Show decision making components. Ideally it should be able to also </w:t>
+      </w:r>
+      <w:proofErr w:type="gramStart"/>
+      <w:r>
+        <w:rPr>
+          <w:i/>
+          <w:iCs/>
+          <w:lang w:val="en-US"/>
+        </w:rPr>
+        <w:t>balancing</w:t>
+      </w:r>
+      <w:proofErr w:type="gramEnd"/>
+      <w:r>
+        <w:rPr>
+          <w:i/>
+          <w:iCs/>
+          <w:lang w:val="en-US"/>
+        </w:rPr>
+        <w:t xml:space="preserve"> the costs of treating, getting hints, and keeping a patient alive. Doesn’t have to perform well. Just that it does it. Show FEP components. Need to add an action for taking hints on each timestep, a modality for seeing whether the patient is alive or not, and then also add prior preferences over these.  It could be done for all types of actions, treatments, observations, anything in between. Just necessitates that we somehow can map/learn the matrices.</w:t>
+      </w:r>
+    </w:p>
+    <w:p>
+      <w:pPr>
+        <w:rPr>
+          <w:i/>
+          <w:iCs/>
+          <w:lang w:val="en-US"/>
+        </w:rPr>
+      </w:pPr>
+    </w:p>
+    <w:p>
+      <w:pPr>
+        <w:pStyle w:val="Heading3"/>
         <w:rPr>
           <w:b/>
           <w:bCs/>
           <w:lang w:val="en-US"/>
         </w:rPr>
-        <w:t xml:space="preserve">Infinite treatment and testing actions can be balanced through </w:t>
-      </w:r>
-      <w:proofErr w:type="gramStart"/>
+      </w:pPr>
       <w:r>
         <w:rPr>
           <w:b/>
           <w:bCs/>
           <w:lang w:val="en-US"/>
         </w:rPr>
-        <w:t>FEP</w:t>
-      </w:r>
-      <w:proofErr w:type="gramEnd"/>
-    </w:p>
-    <w:p>
-      <w:pPr>
-        <w:rPr>
-          <w:i/>
-          <w:iCs/>
-          <w:lang w:val="en-US"/>
-        </w:rPr>
-      </w:pPr>
-      <w:r>
-        <w:rPr>
-          <w:i/>
-          <w:iCs/>
-          <w:lang w:val="en-US"/>
-        </w:rPr>
-        <w:t xml:space="preserve">Show decision making components. Ideally it should be able to also </w:t>
-      </w:r>
-      <w:proofErr w:type="gramStart"/>
-      <w:r>
-        <w:rPr>
-          <w:i/>
-          <w:iCs/>
-          <w:lang w:val="en-US"/>
-        </w:rPr>
-        <w:t>balancing</w:t>
-      </w:r>
-      <w:proofErr w:type="gramEnd"/>
-      <w:r>
-        <w:rPr>
-          <w:i/>
-          <w:iCs/>
-          <w:lang w:val="en-US"/>
-        </w:rPr>
-        <w:t xml:space="preserve"> the costs of treating, getting hints, and keeping a patient alive. Doesn’t have to perform well. Just that it does it. Show FEP components. Need to add an action for taking hints on each timestep, a modality for seeing whether the patient is alive or not, and then also add prior preferences over these.  It could be done for all types of actions, treatments, observations, anything in between. Just necessitates that we somehow can map/learn the matrices.</w:t>
-      </w:r>
-    </w:p>
-    <w:p>
-      <w:pPr>
-        <w:rPr>
-          <w:i/>
-          <w:iCs/>
-          <w:lang w:val="en-US"/>
-        </w:rPr>
-      </w:pPr>
-    </w:p>
-    <w:p>
-      <w:pPr>
-        <w:pStyle w:val="Heading3"/>
+        <w:t xml:space="preserve">Model structure can be informed by </w:t>
+      </w:r>
+      <w:r>
         <w:rPr>
           <w:b/>
           <w:bCs/>
           <w:lang w:val="en-US"/>
         </w:rPr>
-      </w:pPr>
-      <w:r>
+        <w:t>experts.</w:t>
+      </w:r>
+    </w:p>
+    <w:p>
+      <w:pPr>
+        <w:rPr>
+          <w:i/>
+          <w:iCs/>
+          <w:lang w:val="en-US"/>
+        </w:rPr>
+      </w:pPr>
+      <w:r>
+        <w:rPr>
+          <w:i/>
+          <w:iCs/>
+          <w:lang w:val="en-US"/>
+        </w:rPr>
+        <w:t>Number of hidden states and transition probs can be specified.</w:t>
+      </w:r>
+    </w:p>
+    <w:p>
+      <w:pPr>
+        <w:rPr>
+          <w:i/>
+          <w:iCs/>
+          <w:lang w:val="en-US"/>
+        </w:rPr>
+      </w:pPr>
+    </w:p>
+    <w:p>
+      <w:pPr>
+        <w:pStyle w:val="Heading3"/>
         <w:rPr>
           <w:b/>
           <w:bCs/>
           <w:lang w:val="en-US"/>
         </w:rPr>
-        <w:t xml:space="preserve">Model structure can be informed by </w:t>
-      </w:r>
+      </w:pPr>
       <w:r>
         <w:rPr>
           <w:b/>
           <w:bCs/>
           <w:lang w:val="en-US"/>
         </w:rPr>
-        <w:t>experts.</w:t>
-      </w:r>
-    </w:p>
-    <w:p>
-      <w:pPr>
-        <w:rPr>
-          <w:i/>
-          <w:iCs/>
-          <w:lang w:val="en-US"/>
-        </w:rPr>
-      </w:pPr>
-      <w:r>
-        <w:rPr>
-          <w:i/>
-          <w:iCs/>
-          <w:lang w:val="en-US"/>
-        </w:rPr>
-        <w:t>Number of hidden states and transition probs can be specified.</w:t>
-      </w:r>
-    </w:p>
-    <w:p>
-      <w:pPr>
-        <w:rPr>
-          <w:i/>
-          <w:iCs/>
-          <w:lang w:val="en-US"/>
-        </w:rPr>
-      </w:pPr>
-    </w:p>
-    <w:p>
-      <w:pPr>
-        <w:pStyle w:val="Heading3"/>
+        <w:t xml:space="preserve">Translate </w:t>
+      </w:r>
+      <w:r>
         <w:rPr>
           <w:b/>
           <w:bCs/>
           <w:lang w:val="en-US"/>
         </w:rPr>
-      </w:pPr>
+        <w:t xml:space="preserve">the behavior of black box models to </w:t>
+      </w:r>
+      <w:proofErr w:type="spellStart"/>
       <w:r>
         <w:rPr>
           <w:b/>
           <w:bCs/>
           <w:lang w:val="en-US"/>
         </w:rPr>
-        <w:t xml:space="preserve">Translate </w:t>
-      </w:r>
+        <w:t>bayesian</w:t>
+      </w:r>
+      <w:proofErr w:type="spellEnd"/>
       <w:r>
         <w:rPr>
           <w:b/>
           <w:bCs/>
           <w:lang w:val="en-US"/>
         </w:rPr>
-        <w:t xml:space="preserve">the behavior of black box models to </w:t>
-      </w:r>
-      <w:proofErr w:type="spellStart"/>
+        <w:t xml:space="preserve"> </w:t>
+      </w:r>
+      <w:proofErr w:type="gramStart"/>
       <w:r>
         <w:rPr>
           <w:b/>
           <w:bCs/>
           <w:lang w:val="en-US"/>
         </w:rPr>
-        <w:t>bayesian</w:t>
+        <w:t>inference</w:t>
+      </w:r>
+      <w:proofErr w:type="gramEnd"/>
+    </w:p>
+    <w:p>
+      <w:pPr>
+        <w:rPr>
+          <w:i/>
+          <w:iCs/>
+          <w:lang w:val="en-US"/>
+        </w:rPr>
+      </w:pPr>
+      <w:r>
+        <w:rPr>
+          <w:i/>
+          <w:iCs/>
+          <w:lang w:val="en-US"/>
+        </w:rPr>
+        <w:t xml:space="preserve">Need a </w:t>
+      </w:r>
+      <w:proofErr w:type="spellStart"/>
+      <w:r>
+        <w:rPr>
+          <w:i/>
+          <w:iCs/>
+          <w:lang w:val="en-US"/>
+        </w:rPr>
+        <w:t>blackbox</w:t>
       </w:r>
       <w:proofErr w:type="spellEnd"/>
       <w:r>
         <w:rPr>
-          <w:b/>
-          <w:bCs/>
-          <w:lang w:val="en-US"/>
-        </w:rPr>
-        <w:t xml:space="preserve"> </w:t>
-      </w:r>
-      <w:proofErr w:type="gramStart"/>
-      <w:r>
-        <w:rPr>
-          <w:b/>
-          <w:bCs/>
-          <w:lang w:val="en-US"/>
-        </w:rPr>
-        <w:t>inference</w:t>
-      </w:r>
-      <w:proofErr w:type="gramEnd"/>
-    </w:p>
-    <w:p>
-      <w:pPr>
-        <w:rPr>
-          <w:i/>
-          <w:iCs/>
-          <w:lang w:val="en-US"/>
-        </w:rPr>
-      </w:pPr>
-      <w:r>
-        <w:rPr>
-          <w:i/>
-          <w:iCs/>
-          <w:lang w:val="en-US"/>
-        </w:rPr>
-        <w:t xml:space="preserve">Need a </w:t>
-      </w:r>
-      <w:proofErr w:type="spellStart"/>
-      <w:r>
-        <w:rPr>
-          <w:i/>
-          <w:iCs/>
-          <w:lang w:val="en-US"/>
-        </w:rPr>
-        <w:t>blackbox</w:t>
-      </w:r>
-      <w:proofErr w:type="spellEnd"/>
-      <w:r>
-        <w:rPr>
           <w:i/>
           <w:iCs/>
           <w:lang w:val="en-US"/>
@@ -481,11 +481,15 @@
     <w:p>
       <w:pPr>
         <w:rPr>
-          <w:lang w:val="en-US"/>
-        </w:rPr>
-      </w:pPr>
-      <w:r>
-        <w:rPr>
+          <w:i/>
+          <w:iCs/>
+          <w:lang w:val="en-US"/>
+        </w:rPr>
+      </w:pPr>
+      <w:r>
+        <w:rPr>
+          <w:i/>
+          <w:iCs/>
           <w:lang w:val="en-US"/>
         </w:rPr>
         <w:t>Outperforms ADT. Show under which circumstances. RCT would be optimal, more realistic sims are better than less realistic sims. Some traits of realistic sims:</w:t>
@@ -499,11 +503,15 @@
           <w:numId w:val="1"/>
         </w:numPr>
         <w:rPr>
-          <w:lang w:val="en-US"/>
-        </w:rPr>
-      </w:pPr>
-      <w:r>
-        <w:rPr>
+          <w:i/>
+          <w:iCs/>
+          <w:lang w:val="en-US"/>
+        </w:rPr>
+      </w:pPr>
+      <w:r>
+        <w:rPr>
+          <w:i/>
+          <w:iCs/>
           <w:lang w:val="en-US"/>
         </w:rPr>
         <w:t xml:space="preserve">Produce realistic looking </w:t>
@@ -511,6 +519,8 @@
       <w:proofErr w:type="gramStart"/>
       <w:r>
         <w:rPr>
+          <w:i/>
+          <w:iCs/>
           <w:lang w:val="en-US"/>
         </w:rPr>
         <w:t>data</w:t>
@@ -525,11 +535,15 @@
           <w:numId w:val="1"/>
         </w:numPr>
         <w:rPr>
-          <w:lang w:val="en-US"/>
-        </w:rPr>
-      </w:pPr>
-      <w:r>
-        <w:rPr>
+          <w:i/>
+          <w:iCs/>
+          <w:lang w:val="en-US"/>
+        </w:rPr>
+      </w:pPr>
+      <w:r>
+        <w:rPr>
+          <w:i/>
+          <w:iCs/>
           <w:lang w:val="en-US"/>
         </w:rPr>
         <w:t>Different types of medicines and dosing intensities are considered.</w:t>
@@ -543,11 +557,15 @@
           <w:numId w:val="1"/>
         </w:numPr>
         <w:rPr>
-          <w:lang w:val="en-US"/>
-        </w:rPr>
-      </w:pPr>
-      <w:r>
-        <w:rPr>
+          <w:i/>
+          <w:iCs/>
+          <w:lang w:val="en-US"/>
+        </w:rPr>
+      </w:pPr>
+      <w:r>
+        <w:rPr>
+          <w:i/>
+          <w:iCs/>
           <w:lang w:val="en-US"/>
         </w:rPr>
         <w:t>Different tumor dynamics such changes to resistance and growth rates</w:t>

</xml_diff>